<commit_message>
update data sources file
</commit_message>
<xml_diff>
--- a/DATASET/data sources.docx
+++ b/DATASET/data sources.docx
@@ -19,8 +19,136 @@
           <w:sz w:val="21"/>
           <w:szCs w:val="21"/>
         </w:rPr>
-        <w:t>Sources of data used in the performed research in the paper “Multi-Layer Perceptron Regressor for Ranking Prediction in Information Systems for Sustainability Assessment.”</w:t>
-      </w:r>
+        <w:t>Sources of data used in the performed research in the paper “</w:t>
+      </w:r>
+      <w:proofErr w:type="spellStart"/>
+      <w:r>
+        <w:rPr>
+          <w:rFonts w:ascii="Georgia" w:eastAsia="Georgia" w:hAnsi="Georgia" w:cs="Georgia"/>
+          <w:sz w:val="21"/>
+          <w:szCs w:val="21"/>
+        </w:rPr>
+        <w:t>Neural</w:t>
+      </w:r>
+      <w:proofErr w:type="spellEnd"/>
+      <w:r>
+        <w:rPr>
+          <w:rFonts w:ascii="Georgia" w:eastAsia="Georgia" w:hAnsi="Georgia" w:cs="Georgia"/>
+          <w:sz w:val="21"/>
+          <w:szCs w:val="21"/>
+        </w:rPr>
+        <w:t xml:space="preserve"> Network </w:t>
+      </w:r>
+      <w:proofErr w:type="spellStart"/>
+      <w:r>
+        <w:rPr>
+          <w:rFonts w:ascii="Georgia" w:eastAsia="Georgia" w:hAnsi="Georgia" w:cs="Georgia"/>
+          <w:sz w:val="21"/>
+          <w:szCs w:val="21"/>
+        </w:rPr>
+        <w:t>Based</w:t>
+      </w:r>
+      <w:proofErr w:type="spellEnd"/>
+      <w:r>
+        <w:rPr>
+          <w:rFonts w:ascii="Georgia" w:eastAsia="Georgia" w:hAnsi="Georgia" w:cs="Georgia"/>
+          <w:sz w:val="21"/>
+          <w:szCs w:val="21"/>
+        </w:rPr>
+        <w:t xml:space="preserve"> Multi-</w:t>
+      </w:r>
+      <w:proofErr w:type="spellStart"/>
+      <w:r>
+        <w:rPr>
+          <w:rFonts w:ascii="Georgia" w:eastAsia="Georgia" w:hAnsi="Georgia" w:cs="Georgia"/>
+          <w:sz w:val="21"/>
+          <w:szCs w:val="21"/>
+        </w:rPr>
+        <w:t>Criteria</w:t>
+      </w:r>
+      <w:proofErr w:type="spellEnd"/>
+      <w:r>
+        <w:rPr>
+          <w:rFonts w:ascii="Georgia" w:eastAsia="Georgia" w:hAnsi="Georgia" w:cs="Georgia"/>
+          <w:sz w:val="21"/>
+          <w:szCs w:val="21"/>
+        </w:rPr>
+        <w:t xml:space="preserve"> Ranking </w:t>
+      </w:r>
+      <w:proofErr w:type="spellStart"/>
+      <w:r>
+        <w:rPr>
+          <w:rFonts w:ascii="Georgia" w:eastAsia="Georgia" w:hAnsi="Georgia" w:cs="Georgia"/>
+          <w:sz w:val="21"/>
+          <w:szCs w:val="21"/>
+        </w:rPr>
+        <w:t>Prediction</w:t>
+      </w:r>
+      <w:proofErr w:type="spellEnd"/>
+      <w:r>
+        <w:rPr>
+          <w:rFonts w:ascii="Georgia" w:eastAsia="Georgia" w:hAnsi="Georgia" w:cs="Georgia"/>
+          <w:sz w:val="21"/>
+          <w:szCs w:val="21"/>
+        </w:rPr>
+        <w:t xml:space="preserve"> - </w:t>
+      </w:r>
+      <w:proofErr w:type="spellStart"/>
+      <w:r>
+        <w:rPr>
+          <w:rFonts w:ascii="Georgia" w:eastAsia="Georgia" w:hAnsi="Georgia" w:cs="Georgia"/>
+          <w:sz w:val="21"/>
+          <w:szCs w:val="21"/>
+        </w:rPr>
+        <w:t>Sustainability</w:t>
+      </w:r>
+      <w:proofErr w:type="spellEnd"/>
+      <w:r>
+        <w:rPr>
+          <w:rFonts w:ascii="Georgia" w:eastAsia="Georgia" w:hAnsi="Georgia" w:cs="Georgia"/>
+          <w:sz w:val="21"/>
+          <w:szCs w:val="21"/>
+        </w:rPr>
+        <w:t xml:space="preserve"> </w:t>
+      </w:r>
+      <w:proofErr w:type="spellStart"/>
+      <w:r>
+        <w:rPr>
+          <w:rFonts w:ascii="Georgia" w:eastAsia="Georgia" w:hAnsi="Georgia" w:cs="Georgia"/>
+          <w:sz w:val="21"/>
+          <w:szCs w:val="21"/>
+        </w:rPr>
+        <w:t>Assessment</w:t>
+      </w:r>
+      <w:proofErr w:type="spellEnd"/>
+      <w:r>
+        <w:rPr>
+          <w:rFonts w:ascii="Georgia" w:eastAsia="Georgia" w:hAnsi="Georgia" w:cs="Georgia"/>
+          <w:sz w:val="21"/>
+          <w:szCs w:val="21"/>
+        </w:rPr>
+        <w:t xml:space="preserve"> Case </w:t>
+      </w:r>
+      <w:proofErr w:type="spellStart"/>
+      <w:r>
+        <w:rPr>
+          <w:rFonts w:ascii="Georgia" w:eastAsia="Georgia" w:hAnsi="Georgia" w:cs="Georgia"/>
+          <w:sz w:val="21"/>
+          <w:szCs w:val="21"/>
+        </w:rPr>
+        <w:t>Study</w:t>
+      </w:r>
+      <w:proofErr w:type="spellEnd"/>
+      <w:r>
+        <w:rPr>
+          <w:rFonts w:ascii="Georgia" w:eastAsia="Georgia" w:hAnsi="Georgia" w:cs="Georgia"/>
+          <w:sz w:val="21"/>
+          <w:szCs w:val="21"/>
+        </w:rPr>
+        <w:t>.”</w:t>
+      </w:r>
+      <w:bookmarkStart w:id="1" w:name="_GoBack"/>
+      <w:bookmarkEnd w:id="1"/>
     </w:p>
     <w:p>
       <w:pPr>
@@ -44,13 +172,7 @@
         <w:rPr>
           <w:rFonts w:ascii="Georgia" w:eastAsia="Georgia" w:hAnsi="Georgia" w:cs="Georgia"/>
         </w:rPr>
-        <w:t xml:space="preserve">Dataset was collected from the Eurostat database and includes indexes covered by </w:t>
-      </w:r>
-      <w:r>
-        <w:rPr>
-          <w:rFonts w:ascii="Georgia" w:eastAsia="Georgia" w:hAnsi="Georgia" w:cs="Georgia"/>
-        </w:rPr>
-        <w:t>Sustainable Development Goal 7 (SDG 7) – Affordable and Clean Energy.</w:t>
+        <w:t>Dataset was collected from the Eurostat database and includes indexes covered by Sustainable Development Goal 7 (SDG 7) – Affordable and Clean Energy.</w:t>
       </w:r>
     </w:p>
     <w:p>
@@ -75,8 +197,6 @@
         </w:rPr>
         <w:t>Link to Eurostat Database:</w:t>
       </w:r>
-      <w:bookmarkStart w:id="1" w:name="_GoBack"/>
-      <w:bookmarkEnd w:id="1"/>
     </w:p>
     <w:p>
       <w:pPr>
@@ -126,13 +246,7 @@
         <w:rPr>
           <w:rFonts w:ascii="Georgia" w:eastAsia="Georgia" w:hAnsi="Georgia" w:cs="Georgia"/>
         </w:rPr>
-        <w:t>Links to particular indexes included in SDG 7 fra</w:t>
-      </w:r>
-      <w:r>
-        <w:rPr>
-          <w:rFonts w:ascii="Georgia" w:eastAsia="Georgia" w:hAnsi="Georgia" w:cs="Georgia"/>
-        </w:rPr>
-        <w:t>mework:</w:t>
+        <w:t>Links to particular indexes included in SDG 7 framework:</w:t>
       </w:r>
     </w:p>
     <w:p>
@@ -181,15 +295,7 @@
             <w:color w:val="0563C1"/>
             <w:u w:val="single"/>
           </w:rPr>
-          <w:t>https://ec.europa.eu/eurostat/databrowser/view/sdg_07_10/default/table?l</w:t>
-        </w:r>
-        <w:r>
-          <w:rPr>
-            <w:rFonts w:ascii="Georgia" w:eastAsia="Georgia" w:hAnsi="Georgia" w:cs="Georgia"/>
-            <w:color w:val="0563C1"/>
-            <w:u w:val="single"/>
-          </w:rPr>
-          <w:t>ang=en</w:t>
+          <w:t>https://ec.europa.eu/eurostat/databrowser/view/sdg_07_10/default/table?lang=en</w:t>
         </w:r>
       </w:hyperlink>
       <w:r>
@@ -197,7 +303,23 @@
           <w:rFonts w:ascii="Georgia" w:eastAsia="Georgia" w:hAnsi="Georgia" w:cs="Georgia"/>
           <w:color w:val="000000"/>
         </w:rPr>
-        <w:t xml:space="preserve"> accessed on 10 </w:t>
+        <w:t xml:space="preserve"> </w:t>
+      </w:r>
+      <w:proofErr w:type="spellStart"/>
+      <w:r>
+        <w:rPr>
+          <w:rFonts w:ascii="Georgia" w:eastAsia="Georgia" w:hAnsi="Georgia" w:cs="Georgia"/>
+          <w:color w:val="000000"/>
+        </w:rPr>
+        <w:t>accessed</w:t>
+      </w:r>
+      <w:proofErr w:type="spellEnd"/>
+      <w:r>
+        <w:rPr>
+          <w:rFonts w:ascii="Georgia" w:eastAsia="Georgia" w:hAnsi="Georgia" w:cs="Georgia"/>
+          <w:color w:val="000000"/>
+        </w:rPr>
+        <w:t xml:space="preserve"> on 10 </w:t>
       </w:r>
       <w:proofErr w:type="spellStart"/>
       <w:r>
@@ -270,17 +392,7 @@
             <w:szCs w:val="21"/>
             <w:u w:val="single"/>
           </w:rPr>
-          <w:t>https://ec.europa.eu/eurostat/databrowser/view/sd</w:t>
-        </w:r>
-        <w:r>
-          <w:rPr>
-            <w:rFonts w:ascii="Georgia" w:eastAsia="Georgia" w:hAnsi="Georgia" w:cs="Georgia"/>
-            <w:color w:val="0563C1"/>
-            <w:sz w:val="21"/>
-            <w:szCs w:val="21"/>
-            <w:u w:val="single"/>
-          </w:rPr>
-          <w:t>g_07_11/default/table?lang=en</w:t>
+          <w:t>https://ec.europa.eu/eurostat/databrowser/view/sdg_07_11/default/table?lang=en</w:t>
         </w:r>
       </w:hyperlink>
       <w:r>
@@ -328,16 +440,7 @@
           <w:sz w:val="21"/>
           <w:szCs w:val="21"/>
         </w:rPr>
-        <w:t xml:space="preserve"> </w:t>
-      </w:r>
-      <w:r>
-        <w:rPr>
-          <w:rFonts w:ascii="Georgia" w:eastAsia="Georgia" w:hAnsi="Georgia" w:cs="Georgia"/>
-          <w:color w:val="000000"/>
-          <w:sz w:val="21"/>
-          <w:szCs w:val="21"/>
-        </w:rPr>
-        <w:t>2022</w:t>
+        <w:t xml:space="preserve"> 2022</w:t>
       </w:r>
     </w:p>
     <w:p>
@@ -446,14 +549,7 @@
           <w:rFonts w:ascii="Georgia" w:eastAsia="Georgia" w:hAnsi="Georgia" w:cs="Georgia"/>
           <w:color w:val="000000"/>
         </w:rPr>
-        <w:t xml:space="preserve"> </w:t>
-      </w:r>
-      <w:r>
-        <w:rPr>
-          <w:rFonts w:ascii="Georgia" w:eastAsia="Georgia" w:hAnsi="Georgia" w:cs="Georgia"/>
-          <w:color w:val="000000"/>
-        </w:rPr>
-        <w:t>2022</w:t>
+        <w:t xml:space="preserve"> 2022</w:t>
       </w:r>
     </w:p>
     <w:p>
@@ -542,14 +638,7 @@
           <w:rFonts w:ascii="Georgia" w:eastAsia="Georgia" w:hAnsi="Georgia" w:cs="Georgia"/>
           <w:color w:val="000000"/>
         </w:rPr>
-        <w:t xml:space="preserve"> </w:t>
-      </w:r>
-      <w:r>
-        <w:rPr>
-          <w:rFonts w:ascii="Georgia" w:eastAsia="Georgia" w:hAnsi="Georgia" w:cs="Georgia"/>
-          <w:color w:val="000000"/>
-        </w:rPr>
-        <w:t>2022</w:t>
+        <w:t xml:space="preserve"> 2022</w:t>
       </w:r>
     </w:p>
     <w:p>
@@ -661,13 +750,7 @@
         <w:rPr>
           <w:rFonts w:ascii="Georgia" w:eastAsia="Georgia" w:hAnsi="Georgia" w:cs="Georgia"/>
         </w:rPr>
-        <w:t xml:space="preserve"> </w:t>
-      </w:r>
-      <w:r>
-        <w:rPr>
-          <w:rFonts w:ascii="Georgia" w:eastAsia="Georgia" w:hAnsi="Georgia" w:cs="Georgia"/>
-        </w:rPr>
-        <w:t>2022</w:t>
+        <w:t xml:space="preserve"> 2022</w:t>
       </w:r>
     </w:p>
     <w:p>
@@ -774,14 +857,7 @@
           <w:rFonts w:ascii="Georgia" w:eastAsia="Georgia" w:hAnsi="Georgia" w:cs="Georgia"/>
           <w:color w:val="000000"/>
         </w:rPr>
-        <w:t xml:space="preserve"> </w:t>
-      </w:r>
-      <w:r>
-        <w:rPr>
-          <w:rFonts w:ascii="Georgia" w:eastAsia="Georgia" w:hAnsi="Georgia" w:cs="Georgia"/>
-          <w:color w:val="000000"/>
-        </w:rPr>
-        <w:t>2022</w:t>
+        <w:t xml:space="preserve"> 2022</w:t>
       </w:r>
     </w:p>
     <w:p>
@@ -827,15 +903,7 @@
           <w:sz w:val="21"/>
           <w:szCs w:val="21"/>
         </w:rPr>
-        <w:t xml:space="preserve"> – Population unable to keep home adequately warm (in</w:t>
-      </w:r>
-      <w:r>
-        <w:rPr>
-          <w:rFonts w:ascii="Georgia" w:eastAsia="Georgia" w:hAnsi="Georgia" w:cs="Georgia"/>
-          <w:sz w:val="21"/>
-          <w:szCs w:val="21"/>
-        </w:rPr>
-        <w:t xml:space="preserve"> %) </w:t>
+        <w:t xml:space="preserve"> – Population unable to keep home adequately warm (in %) </w:t>
       </w:r>
       <w:hyperlink r:id="rId11">
         <w:r>
@@ -894,16 +962,7 @@
           <w:sz w:val="21"/>
           <w:szCs w:val="21"/>
         </w:rPr>
-        <w:t xml:space="preserve"> </w:t>
-      </w:r>
-      <w:r>
-        <w:rPr>
-          <w:rFonts w:ascii="Georgia" w:eastAsia="Georgia" w:hAnsi="Georgia" w:cs="Georgia"/>
-          <w:color w:val="000000"/>
-          <w:sz w:val="21"/>
-          <w:szCs w:val="21"/>
-        </w:rPr>
-        <w:t>2022</w:t>
+        <w:t xml:space="preserve"> 2022</w:t>
       </w:r>
     </w:p>
     <w:p>
@@ -977,13 +1036,7 @@
         <w:rPr>
           <w:rFonts w:ascii="Georgia" w:eastAsia="Georgia" w:hAnsi="Georgia" w:cs="Georgia"/>
         </w:rPr>
-        <w:t>a</w:t>
-      </w:r>
-      <w:r>
-        <w:rPr>
-          <w:rFonts w:ascii="Georgia" w:eastAsia="Georgia" w:hAnsi="Georgia" w:cs="Georgia"/>
-        </w:rPr>
-        <w:t>ccessed</w:t>
+        <w:t>accessed</w:t>
       </w:r>
       <w:proofErr w:type="spellEnd"/>
       <w:r>
@@ -1005,13 +1058,7 @@
         <w:rPr>
           <w:rFonts w:ascii="Georgia" w:eastAsia="Georgia" w:hAnsi="Georgia" w:cs="Georgia"/>
         </w:rPr>
-        <w:t xml:space="preserve"> </w:t>
-      </w:r>
-      <w:r>
-        <w:rPr>
-          <w:rFonts w:ascii="Georgia" w:eastAsia="Georgia" w:hAnsi="Georgia" w:cs="Georgia"/>
-        </w:rPr>
-        <w:t>2022</w:t>
+        <w:t xml:space="preserve"> 2022</w:t>
       </w:r>
     </w:p>
     <w:sectPr>
@@ -1193,7 +1240,7 @@
     <w:lsdException w:name="Table Web 2" w:semiHidden="1" w:unhideWhenUsed="1"/>
     <w:lsdException w:name="Table Web 3" w:semiHidden="1" w:unhideWhenUsed="1"/>
     <w:lsdException w:name="Balloon Text" w:semiHidden="1" w:unhideWhenUsed="1"/>
-    <w:lsdException w:name="Table Grid" w:semiHidden="1" w:uiPriority="59" w:unhideWhenUsed="1"/>
+    <w:lsdException w:name="Table Grid" w:uiPriority="59"/>
     <w:lsdException w:name="Table Theme" w:semiHidden="1" w:unhideWhenUsed="1"/>
     <w:lsdException w:name="Placeholder Text" w:semiHidden="1"/>
     <w:lsdException w:name="No Spacing" w:uiPriority="1" w:qFormat="1"/>

</xml_diff>